<commit_message>
Part V.1 in progress
</commit_message>
<xml_diff>
--- a/documentation/docTravail/seancesTravail/cyber/Collaborative Role Modeling in a Cybersecurity Context.docx
+++ b/documentation/docTravail/seancesTravail/cyber/Collaborative Role Modeling in a Cybersecurity Context.docx
@@ -3526,13 +3526,19 @@
         <w:t xml:space="preserve">The last </w:t>
       </w:r>
       <w:r>
-        <w:t>two</w:t>
-      </w:r>
-      <w:r>
-        <w:t xml:space="preserve"> parts </w:t>
-      </w:r>
-      <w:r>
-        <w:t>present main units of Role4All: the role model generation and the synchronization but Role4All deserve</w:t>
+        <w:t xml:space="preserve">two </w:t>
+      </w:r>
+      <w:r>
+        <w:t xml:space="preserve">parts </w:t>
+      </w:r>
+      <w:r>
+        <w:t xml:space="preserve">present </w:t>
+      </w:r>
+      <w:r>
+        <w:t xml:space="preserve">the </w:t>
+      </w:r>
+      <w:r>
+        <w:t>main units of Role4All: the role model generation and the synchronization but Role4All deserve</w:t>
       </w:r>
       <w:r>
         <w:t xml:space="preserve"> one more unit, the simulation.</w:t>
@@ -3544,7 +3550,13 @@
         <w:t>behavior</w:t>
       </w:r>
       <w:r>
-        <w:t xml:space="preserve"> and the hardware behavior. </w:t>
+        <w:t xml:space="preserve"> and the hardware </w:t>
+      </w:r>
+      <w:r>
+        <w:t>restriction</w:t>
+      </w:r>
+      <w:r>
+        <w:t xml:space="preserve">. </w:t>
       </w:r>
       <w:r>
         <w:t xml:space="preserve">The first one </w:t>
@@ -3559,7 +3571,37 @@
         <w:t xml:space="preserve">???? </w:t>
       </w:r>
       <w:r>
-        <w:t>. The second one describes the hardware feature like the memory consumption, the energy consumption, the number of physical heart, etc. In Morphose the user implement the behavior of the system and not the system himself. In our example the cyberterrorist can implement the behavior of his hypothetic</w:t>
+        <w:t>. The second one describes the hardware feature</w:t>
+      </w:r>
+      <w:r>
+        <w:t>s</w:t>
+      </w:r>
+      <w:r>
+        <w:t xml:space="preserve"> like the memory consumption, the energy consumption, the number of physical heart</w:t>
+      </w:r>
+      <w:r>
+        <w:t>s</w:t>
+      </w:r>
+      <w:r>
+        <w:t>, etc. In Morphose the user implement</w:t>
+      </w:r>
+      <w:r>
+        <w:t>s</w:t>
+      </w:r>
+      <w:r>
+        <w:t xml:space="preserve"> the behavior</w:t>
+      </w:r>
+      <w:r>
+        <w:t>s</w:t>
+      </w:r>
+      <w:r>
+        <w:t xml:space="preserve"> of the syst</w:t>
+      </w:r>
+      <w:r>
+        <w:t>em and not the system himself so according to</w:t>
+      </w:r>
+      <w:r>
+        <w:t xml:space="preserve"> our example the cyberterrorist can implement the behavior of his hypothetic</w:t>
       </w:r>
       <w:r>
         <w:t>al</w:t>
@@ -3571,153 +3613,225 @@
         <w:t>s</w:t>
       </w:r>
       <w:r>
-        <w:t xml:space="preserve"> in Morphose</w:t>
-      </w:r>
-      <w:r>
-        <w:t xml:space="preserve">. The terrorist is focus on the hardware system therefore he generates 4 simulations with the same software behavior but with 4 different hardware behaviors. As an example one of the hypothetical system is FPGA+ARM, so the hardware behavior is a platform with a few of memory and a low consumption and a processor with a low consumption and a low execution speed. Another hypothetical system is Raspberry Pi + I7, here the </w:t>
-      </w:r>
-      <w:r>
-        <w:t>hardware behavior is a platform</w:t>
-      </w:r>
-      <w:r>
-        <w:t xml:space="preserve"> with more memory and a bigger </w:t>
-      </w:r>
-      <w:r>
-        <w:t xml:space="preserve">consumption and a processor with </w:t>
-      </w:r>
-      <w:r>
-        <w:t>a bigger</w:t>
-      </w:r>
-      <w:r>
-        <w:t xml:space="preserve"> consumption</w:t>
-      </w:r>
-      <w:r>
-        <w:t xml:space="preserve"> and </w:t>
-      </w:r>
-      <w:r>
-        <w:t>execution speed.</w:t>
-      </w:r>
-      <w:r>
         <w:t xml:space="preserve"> </w:t>
       </w:r>
       <w:r>
-        <w:t xml:space="preserve">Role4All can generate a part of the Morphose code more or less depend on the role model design. </w:t>
+        <w:t xml:space="preserve">with </w:t>
+      </w:r>
+      <w:r>
+        <w:t>Morphose</w:t>
+      </w:r>
+      <w:r>
+        <w:t>. The terrorist is focus on the hardware system therefore he generates 4 simulations with the same software behavior but with 4 different hardware behaviors. As an example</w:t>
+      </w:r>
+      <w:r>
+        <w:t>,</w:t>
+      </w:r>
+      <w:r>
+        <w:t xml:space="preserve"> one of the hypothetical </w:t>
+      </w:r>
+      <w:r>
+        <w:t>systems</w:t>
+      </w:r>
+      <w:r>
+        <w:t xml:space="preserve"> is FPGA+ARM, so the hardware behavior is a platform with </w:t>
+      </w:r>
+      <w:r>
+        <w:t>little</w:t>
+      </w:r>
+      <w:r>
+        <w:t xml:space="preserve"> memory and a low consumption and a processor with a low consumption and a low execution speed. Another hypothetical system is Raspberry Pi + I7, the hardware behavior is a platform with </w:t>
+      </w:r>
+      <w:r>
+        <w:t xml:space="preserve">large memory and a significant </w:t>
+      </w:r>
+      <w:r>
+        <w:t>consump</w:t>
+      </w:r>
+      <w:r>
+        <w:t>tion and a processor with a big</w:t>
+      </w:r>
+      <w:r>
+        <w:t xml:space="preserve"> consumption and </w:t>
+      </w:r>
+      <w:r>
+        <w:t xml:space="preserve">a high </w:t>
+      </w:r>
+      <w:r>
+        <w:t xml:space="preserve">execution speed. </w:t>
+      </w:r>
+      <w:r>
+        <w:t>Role4All can generate a part of the Morphose code more or less</w:t>
+      </w:r>
+      <w:r>
+        <w:t xml:space="preserve"> substantial</w:t>
+      </w:r>
+      <w:r>
+        <w:t xml:space="preserve"> depend</w:t>
+      </w:r>
+      <w:r>
+        <w:t>ing</w:t>
+      </w:r>
+      <w:r>
+        <w:t xml:space="preserve"> on the role model design. </w:t>
       </w:r>
     </w:p>
     <w:p>
       <w:pPr>
         <w:ind w:firstLine="720"/>
       </w:pPr>
+    </w:p>
+    <w:p>
+      <w:pPr>
+        <w:jc w:val="center"/>
+      </w:pPr>
+      <w:r>
+        <w:rPr>
+          <w:noProof/>
+        </w:rPr>
+        <w:drawing>
+          <wp:inline distT="0" distB="0" distL="0" distR="0">
+            <wp:extent cx="5972810" cy="3470910"/>
+            <wp:effectExtent l="0" t="0" r="8890" b="0"/>
+            <wp:docPr id="9" name="Image 9"/>
+            <wp:cNvGraphicFramePr>
+              <a:graphicFrameLocks xmlns:a="http://schemas.openxmlformats.org/drawingml/2006/main" noChangeAspect="1"/>
+            </wp:cNvGraphicFramePr>
+            <a:graphic xmlns:a="http://schemas.openxmlformats.org/drawingml/2006/main">
+              <a:graphicData uri="http://schemas.openxmlformats.org/drawingml/2006/picture">
+                <pic:pic xmlns:pic="http://schemas.openxmlformats.org/drawingml/2006/picture">
+                  <pic:nvPicPr>
+                    <pic:cNvPr id="0" name="Morphose.png"/>
+                    <pic:cNvPicPr/>
+                  </pic:nvPicPr>
+                  <pic:blipFill>
+                    <a:blip r:embed="rId19">
+                      <a:extLst>
+                        <a:ext uri="{28A0092B-C50C-407E-A947-70E740481C1C}">
+                          <a14:useLocalDpi xmlns:a14="http://schemas.microsoft.com/office/drawing/2010/main" val="0"/>
+                        </a:ext>
+                      </a:extLst>
+                    </a:blip>
+                    <a:stretch>
+                      <a:fillRect/>
+                    </a:stretch>
+                  </pic:blipFill>
+                  <pic:spPr>
+                    <a:xfrm>
+                      <a:off x="0" y="0"/>
+                      <a:ext cx="5972810" cy="3470910"/>
+                    </a:xfrm>
+                    <a:prstGeom prst="rect">
+                      <a:avLst/>
+                    </a:prstGeom>
+                  </pic:spPr>
+                </pic:pic>
+              </a:graphicData>
+            </a:graphic>
+          </wp:inline>
+        </w:drawing>
+      </w:r>
+    </w:p>
+    <w:p>
+      <w:pPr>
+        <w:pStyle w:val="Lgende"/>
+        <w:rPr>
+          <w:lang w:val="en-US"/>
+        </w:rPr>
+      </w:pPr>
+      <w:r>
+        <w:t xml:space="preserve">Figure </w:t>
+      </w:r>
+      <w:r>
+        <w:fldChar w:fldCharType="begin"/>
+      </w:r>
+      <w:r>
+        <w:instrText xml:space="preserve"> SEQ Figure \* ARABIC </w:instrText>
+      </w:r>
+      <w:r>
+        <w:fldChar w:fldCharType="separate"/>
+      </w:r>
+      <w:r>
+        <w:rPr>
+          <w:noProof/>
+        </w:rPr>
+        <w:t>7</w:t>
+      </w:r>
+      <w:r>
+        <w:fldChar w:fldCharType="end"/>
+      </w:r>
+      <w:r>
+        <w:t xml:space="preserve"> : </w:t>
+      </w:r>
+      <w:r>
+        <w:rPr>
+          <w:lang w:val="en-US"/>
+        </w:rPr>
+        <w:t>Morphose design</w:t>
+      </w:r>
+    </w:p>
+    <w:p>
+      <w:pPr>
+        <w:ind w:firstLine="720"/>
+      </w:pPr>
+    </w:p>
+    <w:p>
+      <w:pPr>
+        <w:ind w:firstLine="720"/>
+      </w:pPr>
+    </w:p>
+    <w:p>
+      <w:pPr>
+        <w:tabs>
+          <w:tab w:val="left" w:pos="4470"/>
+        </w:tabs>
+        <w:ind w:firstLine="720"/>
+      </w:pPr>
+      <w:r>
+        <w:tab/>
+      </w:r>
+    </w:p>
+    <w:p>
+      <w:pPr>
+        <w:rPr>
+          <w:color w:val="FF0000"/>
+        </w:rPr>
+      </w:pPr>
+      <w:r>
+        <w:rPr>
+          <w:color w:val="FF0000"/>
+        </w:rPr>
+        <w:t xml:space="preserve">??? MORPHOSE </w:t>
+      </w:r>
+      <w:r>
+        <w:rPr>
+          <w:color w:val="FF0000"/>
+        </w:rPr>
+        <w:t xml:space="preserve"> </w:t>
+      </w:r>
+      <w:r>
+        <w:rPr>
+          <w:color w:val="FF0000"/>
+        </w:rPr>
+        <w:t>sorties, …</w:t>
+      </w:r>
+      <w:r>
+        <w:rPr>
+          <w:color w:val="FF0000"/>
+        </w:rPr>
+        <w:t>???</w:t>
+      </w:r>
       <w:bookmarkStart w:id="4" w:name="_GoBack"/>
       <w:bookmarkEnd w:id="4"/>
     </w:p>
     <w:p>
-      <w:pPr>
-        <w:ind w:firstLine="720"/>
-      </w:pPr>
-    </w:p>
-    <w:p>
-      <w:pPr>
-        <w:ind w:firstLine="720"/>
-      </w:pPr>
-      <w:r>
-        <w:t xml:space="preserve">Figure 7 </w:t>
-      </w:r>
-    </w:p>
-    <w:p>
-      <w:pPr>
-        <w:ind w:firstLine="720"/>
-      </w:pPr>
-    </w:p>
-    <w:p>
-      <w:pPr>
-        <w:ind w:firstLine="720"/>
-      </w:pPr>
-    </w:p>
-    <w:p>
-      <w:pPr>
-        <w:ind w:firstLine="720"/>
-      </w:pPr>
-    </w:p>
-    <w:p>
-      <w:pPr>
-        <w:ind w:firstLine="720"/>
-      </w:pPr>
-    </w:p>
-    <w:p>
-      <w:pPr>
-        <w:rPr>
-          <w:color w:val="FF0000"/>
-        </w:rPr>
-      </w:pPr>
-      <w:r>
-        <w:rPr>
-          <w:color w:val="FF0000"/>
-        </w:rPr>
-        <w:t xml:space="preserve">??? MORPHOSE </w:t>
-      </w:r>
-      <w:r>
-        <w:rPr>
-          <w:color w:val="FF0000"/>
-        </w:rPr>
-        <w:t xml:space="preserve">  entrées</w:t>
-      </w:r>
-      <w:r>
-        <w:rPr>
-          <w:color w:val="FF0000"/>
-        </w:rPr>
-        <w:t xml:space="preserve">, </w:t>
-      </w:r>
-      <w:r>
-        <w:rPr>
-          <w:bCs/>
-          <w:color w:val="000000" w:themeColor="text1"/>
-          <w:szCs w:val="18"/>
-        </w:rPr>
-        <w:t xml:space="preserve">activity </w:t>
-      </w:r>
-      <w:proofErr w:type="gramStart"/>
-      <w:r>
-        <w:rPr>
-          <w:bCs/>
-          <w:color w:val="000000" w:themeColor="text1"/>
-          <w:szCs w:val="18"/>
-        </w:rPr>
-        <w:t>system</w:t>
-      </w:r>
-      <w:r>
-        <w:rPr>
-          <w:color w:val="FF0000"/>
-        </w:rPr>
-        <w:t xml:space="preserve"> </w:t>
-      </w:r>
-      <w:r>
-        <w:rPr>
-          <w:color w:val="FF0000"/>
-        </w:rPr>
-        <w:t>,</w:t>
-      </w:r>
-      <w:proofErr w:type="gramEnd"/>
-      <w:r>
-        <w:rPr>
-          <w:color w:val="FF0000"/>
-        </w:rPr>
-        <w:t xml:space="preserve"> sorties, …</w:t>
-      </w:r>
-      <w:r>
-        <w:rPr>
-          <w:color w:val="FF0000"/>
-        </w:rPr>
-        <w:t>???</w:t>
-      </w:r>
-    </w:p>
-    <w:p>
       <w:r>
         <w:br/>
       </w:r>
     </w:p>
     <w:p>
       <w:r>
+        <w:lastRenderedPageBreak/>
         <w:br w:type="page"/>
       </w:r>
     </w:p>
@@ -3828,7 +3942,7 @@
                     <pic:cNvPicPr/>
                   </pic:nvPicPr>
                   <pic:blipFill>
-                    <a:blip r:embed="rId19" cstate="print">
+                    <a:blip r:embed="rId20" cstate="print">
                       <a:extLst>
                         <a:ext uri="{28A0092B-C50C-407E-A947-70E740481C1C}">
                           <a14:useLocalDpi xmlns:a14="http://schemas.microsoft.com/office/drawing/2010/main" val="0"/>
@@ -3885,7 +3999,7 @@
           <w:noProof/>
           <w:lang w:val="en-US"/>
         </w:rPr>
-        <w:t>7</w:t>
+        <w:t>8</w:t>
       </w:r>
       <w:r>
         <w:fldChar w:fldCharType="end"/>
@@ -7002,7 +7116,7 @@
 </file>
 
 <file path=customXml/itemProps1.xml><?xml version="1.0" encoding="utf-8"?>
-<ds:datastoreItem xmlns:ds="http://schemas.openxmlformats.org/officeDocument/2006/customXml" ds:itemID="{9C256AF7-5C22-4D18-BEB7-BA9194D253C7}">
+<ds:datastoreItem xmlns:ds="http://schemas.openxmlformats.org/officeDocument/2006/customXml" ds:itemID="{2044BDA0-CC4E-4094-9AA2-8DE602F38589}">
   <ds:schemaRefs>
     <ds:schemaRef ds:uri="http://schemas.openxmlformats.org/officeDocument/2006/bibliography"/>
   </ds:schemaRefs>

</xml_diff>

<commit_message>
!!! conflit ? !!!
</commit_message>
<xml_diff>
--- a/documentation/docTravail/seancesTravail/cyber/Collaborative Role Modeling in a Cybersecurity Context.docx
+++ b/documentation/docTravail/seancesTravail/cyber/Collaborative Role Modeling in a Cybersecurity Context.docx
@@ -1263,15 +1263,7 @@
         <w:rPr>
           <w:lang w:val="en-US"/>
         </w:rPr>
-        <w:t>Dynamic Federation To</w:t>
-      </w:r>
-      <w:bookmarkStart w:id="4" w:name="_GoBack"/>
-      <w:bookmarkEnd w:id="4"/>
-      <w:r>
-        <w:rPr>
-          <w:lang w:val="en-US"/>
-        </w:rPr>
-        <w:t>ol</w:t>
+        <w:t>Dynamic Federation Tool</w:t>
       </w:r>
       <w:r>
         <w:t xml:space="preserve"> </w:t>
@@ -3548,7 +3540,7 @@
         <w:rPr>
           <w:lang w:val="en-US"/>
         </w:rPr>
-        <w:t>Morphose</w:t>
+        <w:t>NewAge</w:t>
       </w:r>
     </w:p>
     <w:p>
@@ -3588,17 +3580,37 @@
         <w:t xml:space="preserve"> </w:t>
       </w:r>
       <w:r>
-        <w:t>The simulation is possible due to a specific tool: Morphose. M</w:t>
-      </w:r>
-      <w:r>
-        <w:t>orphose is a simulation tool using</w:t>
+        <w:t xml:space="preserve">The simulation is possible due to a specific tool: </w:t>
+      </w:r>
+      <w:r>
+        <w:t>NewAge</w:t>
+      </w:r>
+      <w:r>
+        <w:t xml:space="preserve">. </w:t>
+      </w:r>
+      <w:r>
+        <w:t>NewAge</w:t>
+      </w:r>
+      <w:r>
+        <w:t xml:space="preserve"> </w:t>
+      </w:r>
+      <w:r>
+        <w:t>is a simulation tool using</w:t>
       </w:r>
       <w:r>
         <w:t xml:space="preserve"> the concept of activity,</w:t>
       </w:r>
       <w:r>
-        <w:t xml:space="preserve"> with Morphose,</w:t>
-      </w:r>
+        <w:t xml:space="preserve"> with </w:t>
+      </w:r>
+      <w:proofErr w:type="gramStart"/>
+      <w:r>
+        <w:t>NewAge</w:t>
+      </w:r>
+      <w:r>
+        <w:t>,</w:t>
+      </w:r>
+      <w:proofErr w:type="gramEnd"/>
       <w:r>
         <w:t xml:space="preserve"> a system is a collection of activity. An activity is association of two entity a software behavior and the hardware </w:t>
       </w:r>
@@ -3642,7 +3654,16 @@
         <w:t xml:space="preserve">, etc. </w:t>
       </w:r>
       <w:r>
-        <w:t>In Morphose the user implement</w:t>
+        <w:t xml:space="preserve">In </w:t>
+      </w:r>
+      <w:r>
+        <w:t>NewAge</w:t>
+      </w:r>
+      <w:r>
+        <w:t xml:space="preserve"> </w:t>
+      </w:r>
+      <w:r>
+        <w:t>the user implement</w:t>
       </w:r>
       <w:r>
         <w:t>s</w:t>
@@ -3684,7 +3705,7 @@
         <w:t xml:space="preserve">with </w:t>
       </w:r>
       <w:r>
-        <w:t>Morphose</w:t>
+        <w:t>NewAge</w:t>
       </w:r>
       <w:r>
         <w:t xml:space="preserve">. </w:t>
@@ -3750,7 +3771,16 @@
         <w:t xml:space="preserve"> </w:t>
       </w:r>
       <w:r>
-        <w:t>Role4All can generate a part of the Morphose code more or less</w:t>
+        <w:t xml:space="preserve">Role4All can generate a part of the </w:t>
+      </w:r>
+      <w:r>
+        <w:t>NewAge</w:t>
+      </w:r>
+      <w:r>
+        <w:t xml:space="preserve"> </w:t>
+      </w:r>
+      <w:r>
+        <w:t>code more or less</w:t>
       </w:r>
       <w:r>
         <w:t xml:space="preserve"> substantial</w:t>
@@ -3771,7 +3801,16 @@
         <w:t>s</w:t>
       </w:r>
       <w:r>
-        <w:t xml:space="preserve"> Morphose according to 3 </w:t>
+        <w:t xml:space="preserve"> </w:t>
+      </w:r>
+      <w:r>
+        <w:t>NewAge</w:t>
+      </w:r>
+      <w:r>
+        <w:t xml:space="preserve"> </w:t>
+      </w:r>
+      <w:r>
+        <w:t xml:space="preserve">according to 3 </w:t>
       </w:r>
       <w:r>
         <w:t>levels</w:t>
@@ -3914,16 +3953,31 @@
         <w:t xml:space="preserve"> : </w:t>
       </w:r>
       <w:r>
-        <w:rPr>
-          <w:lang w:val="en-US"/>
-        </w:rPr>
-        <w:t>Morphose design</w:t>
+        <w:t>NewAge</w:t>
+      </w:r>
+      <w:r>
+        <w:rPr>
+          <w:lang w:val="en-US"/>
+        </w:rPr>
+        <w:t xml:space="preserve"> </w:t>
+      </w:r>
+      <w:r>
+        <w:rPr>
+          <w:lang w:val="en-US"/>
+        </w:rPr>
+        <w:t>design</w:t>
       </w:r>
     </w:p>
     <w:p/>
     <w:p>
       <w:r>
-        <w:t>Morphose return</w:t>
+        <w:t>NewAge</w:t>
+      </w:r>
+      <w:r>
+        <w:t xml:space="preserve"> </w:t>
+      </w:r>
+      <w:r>
+        <w:t>return</w:t>
       </w:r>
       <w:r>
         <w:t>s</w:t>
@@ -3977,7 +4031,16 @@
         <w:t>d</w:t>
       </w:r>
       <w:r>
-        <w:t xml:space="preserve"> by Morphose is executable in the real system </w:t>
+        <w:t xml:space="preserve"> by </w:t>
+      </w:r>
+      <w:r>
+        <w:t>NewAge</w:t>
+      </w:r>
+      <w:r>
+        <w:t xml:space="preserve"> </w:t>
+      </w:r>
+      <w:r>
+        <w:t xml:space="preserve">is executable in the real system </w:t>
       </w:r>
       <w:r>
         <w:t xml:space="preserve">and </w:t>
@@ -4017,13 +4080,30 @@
         <w:t>ed</w:t>
       </w:r>
       <w:r>
-        <w:t xml:space="preserve"> by Morphose are </w:t>
+        <w:t xml:space="preserve"> by </w:t>
+      </w:r>
+      <w:r>
+        <w:t>NewAge</w:t>
+      </w:r>
+      <w:r>
+        <w:t xml:space="preserve"> </w:t>
+      </w:r>
+      <w:r>
+        <w:t xml:space="preserve">are </w:t>
       </w:r>
       <w:r>
         <w:t xml:space="preserve">an </w:t>
       </w:r>
       <w:r>
-        <w:t xml:space="preserve">indicator of the real system, the </w:t>
+        <w:t xml:space="preserve">indicator of the real </w:t>
+      </w:r>
+      <w:proofErr w:type="gramStart"/>
+      <w:r>
+        <w:t>system,</w:t>
+      </w:r>
+      <w:proofErr w:type="gramEnd"/>
+      <w:r>
+        <w:t xml:space="preserve"> the </w:t>
       </w:r>
       <w:r>
         <w:t>user</w:t>
@@ -4046,7 +4126,16 @@
     </w:p>
     <w:p>
       <w:r>
-        <w:t>Finally Morphose is a simulation tool base</w:t>
+        <w:t xml:space="preserve">Finally </w:t>
+      </w:r>
+      <w:r>
+        <w:t>NewAge</w:t>
+      </w:r>
+      <w:r>
+        <w:t xml:space="preserve"> </w:t>
+      </w:r>
+      <w:r>
+        <w:t>is a simulation tool base</w:t>
       </w:r>
       <w:r>
         <w:t>d</w:t>
@@ -4151,7 +4240,10 @@
         <w:t xml:space="preserve">. Role4All allows him to create specific points of view on the system and to synchronize his tools due to the concept of role. Until now the specific points of view allows considering and using data independently of a tool but it is possible to create a point of view specialize for a tool, for example a simulation tool like </w:t>
       </w:r>
       <w:r>
-        <w:t xml:space="preserve">Morphose. </w:t>
+        <w:t>NewAge</w:t>
+      </w:r>
+      <w:r>
+        <w:t xml:space="preserve">. </w:t>
       </w:r>
       <w:r>
         <w:t>So Role4All formats the data from various tools to generate a simulation</w:t>
@@ -4177,6 +4269,13 @@
       <w:r>
         <w:t xml:space="preserve"> </w:t>
       </w:r>
+    </w:p>
+    <w:p>
+      <w:pPr>
+        <w:ind w:firstLine="720"/>
+      </w:pPr>
+      <w:bookmarkStart w:id="4" w:name="_GoBack"/>
+      <w:bookmarkEnd w:id="4"/>
     </w:p>
     <w:p>
       <w:pPr>
@@ -4190,10 +4289,10 @@
           <w:noProof/>
         </w:rPr>
         <w:drawing>
-          <wp:inline distT="0" distB="0" distL="0" distR="0" wp14:anchorId="39223283" wp14:editId="6FF89671">
-            <wp:extent cx="4552950" cy="6316335"/>
-            <wp:effectExtent l="0" t="0" r="0" b="8890"/>
-            <wp:docPr id="3" name="Image 3"/>
+          <wp:inline distT="0" distB="0" distL="0" distR="0">
+            <wp:extent cx="5972810" cy="5292725"/>
+            <wp:effectExtent l="0" t="0" r="8890" b="3175"/>
+            <wp:docPr id="5" name="Image 5"/>
             <wp:cNvGraphicFramePr>
               <a:graphicFrameLocks xmlns:a="http://schemas.openxmlformats.org/drawingml/2006/main" noChangeAspect="1"/>
             </wp:cNvGraphicFramePr>
@@ -4201,7 +4300,7 @@
               <a:graphicData uri="http://schemas.openxmlformats.org/drawingml/2006/picture">
                 <pic:pic xmlns:pic="http://schemas.openxmlformats.org/drawingml/2006/picture">
                   <pic:nvPicPr>
-                    <pic:cNvPr id="0" name="Simu.png"/>
+                    <pic:cNvPr id="0" name="Simu2.png"/>
                     <pic:cNvPicPr/>
                   </pic:nvPicPr>
                   <pic:blipFill>
@@ -4219,7 +4318,7 @@
                   <pic:spPr>
                     <a:xfrm>
                       <a:off x="0" y="0"/>
-                      <a:ext cx="4570058" cy="6340069"/>
+                      <a:ext cx="5972810" cy="5292725"/>
                     </a:xfrm>
                     <a:prstGeom prst="rect">
                       <a:avLst/>
@@ -4234,6 +4333,14 @@
     </w:p>
     <w:p>
       <w:pPr>
+        <w:tabs>
+          <w:tab w:val="left" w:pos="1050"/>
+        </w:tabs>
+        <w:jc w:val="center"/>
+      </w:pPr>
+    </w:p>
+    <w:p>
+      <w:pPr>
         <w:pStyle w:val="Lgende"/>
         <w:rPr>
           <w:lang w:val="en-US"/>
@@ -4283,7 +4390,13 @@
         <w:rPr>
           <w:lang w:val="en-US"/>
         </w:rPr>
-        <w:t>in Role4All and Morphose</w:t>
+        <w:t xml:space="preserve">in Role4All and </w:t>
+      </w:r>
+      <w:r>
+        <w:rPr>
+          <w:lang w:val="en-US"/>
+        </w:rPr>
+        <w:t>NewAge</w:t>
       </w:r>
     </w:p>
     <w:p>
@@ -4299,22 +4412,46 @@
           <w:bCs/>
           <w:szCs w:val="18"/>
         </w:rPr>
+        <w:t xml:space="preserve">The figure 7 describes how the data collected and formatted through various tools are simulated on </w:t>
+      </w:r>
+      <w:r>
+        <w:t>NewAge</w:t>
+      </w:r>
+      <w:r>
+        <w:rPr>
+          <w:bCs/>
+          <w:szCs w:val="18"/>
+        </w:rPr>
+        <w:t xml:space="preserve"> </w:t>
+      </w:r>
+      <w:r>
+        <w:rPr>
+          <w:bCs/>
+          <w:szCs w:val="18"/>
+        </w:rPr>
+        <w:t>according to an example. In our example the</w:t>
+      </w:r>
+      <w:r>
+        <w:rPr>
+          <w:bCs/>
+          <w:szCs w:val="18"/>
+        </w:rPr>
+        <w:t xml:space="preserve"> cyber</w:t>
+      </w:r>
+      <w:r>
+        <w:rPr>
+          <w:bCs/>
+          <w:szCs w:val="18"/>
+        </w:rPr>
+        <w:t xml:space="preserve">terrorist creates 4 hypothetical systems in Pimca composed of two elements: a platform (FPGA or Raspberry Pi) and a processor (I7 or ARM). Furthermore the terrorist has heterogeneous data like the consumption of the real </w:t>
+      </w:r>
+      <w:r>
+        <w:rPr>
+          <w:bCs/>
+          <w:szCs w:val="18"/>
+        </w:rPr>
         <w:lastRenderedPageBreak/>
-        <w:t>The figure 7 describes how the data collected and formatted through various tools are simulated on Morphose according to an example. In our example the</w:t>
-      </w:r>
-      <w:r>
-        <w:rPr>
-          <w:bCs/>
-          <w:szCs w:val="18"/>
-        </w:rPr>
-        <w:t xml:space="preserve"> cyber</w:t>
-      </w:r>
-      <w:r>
-        <w:rPr>
-          <w:bCs/>
-          <w:szCs w:val="18"/>
-        </w:rPr>
-        <w:t xml:space="preserve">terrorist creates 4 hypothetical systems in Pimca composed of two elements: a platform (FPGA or Raspberry Pi) and a processor (I7 or ARM). Furthermore the terrorist has heterogeneous data like the consumption of the real system or an Excel file with the consumption of each platforms and processors. </w:t>
+        <w:t xml:space="preserve">system or an Excel file with the consumption of each platforms and processors. </w:t>
       </w:r>
       <w:r>
         <w:rPr>
@@ -4360,11 +4497,21 @@
         <w:t xml:space="preserve"> </w:t>
       </w:r>
       <w:r>
-        <w:rPr>
-          <w:bCs/>
-          <w:szCs w:val="18"/>
-        </w:rPr>
-        <w:t>Morphose returns information about the simulation like the execution time or the consumption of the system. In our example the terrorist can compare the consumption of the hypothet</w:t>
+        <w:t>NewAge</w:t>
+      </w:r>
+      <w:r>
+        <w:rPr>
+          <w:bCs/>
+          <w:szCs w:val="18"/>
+        </w:rPr>
+        <w:t xml:space="preserve"> </w:t>
+      </w:r>
+      <w:r>
+        <w:rPr>
+          <w:bCs/>
+          <w:szCs w:val="18"/>
+        </w:rPr>
+        <w:t>returns information about the simulation like the execution time or the consumption of the system. In our example the terrorist can compare the consumption of the hypothet</w:t>
       </w:r>
       <w:r>
         <w:rPr>
@@ -4406,7 +4553,17 @@
           <w:bCs/>
           <w:szCs w:val="18"/>
         </w:rPr>
-        <w:t xml:space="preserve">ausible system because Morphose </w:t>
+        <w:t xml:space="preserve">ausible system because </w:t>
+      </w:r>
+      <w:r>
+        <w:t>NewAge</w:t>
+      </w:r>
+      <w:r>
+        <w:rPr>
+          <w:bCs/>
+          <w:szCs w:val="18"/>
+        </w:rPr>
+        <w:t xml:space="preserve"> </w:t>
       </w:r>
       <w:r>
         <w:rPr>
@@ -4430,7 +4587,24 @@
           <w:bCs/>
           <w:szCs w:val="18"/>
         </w:rPr>
-        <w:t>Finally the simulations allow testing many hypotheses according to heterogeneous data and models from various tools. Furthermore the dynamism due to Role4All allows to easily interpret the data from Morphose and to generate new hypothesis in order to better uncover the real system</w:t>
+        <w:t xml:space="preserve">Finally the simulations allow testing many hypotheses according to heterogeneous data and models from various tools. Furthermore the dynamism due to Role4All allows to easily interpret the data from </w:t>
+      </w:r>
+      <w:r>
+        <w:t>NewAge</w:t>
+      </w:r>
+      <w:r>
+        <w:rPr>
+          <w:bCs/>
+          <w:szCs w:val="18"/>
+        </w:rPr>
+        <w:t xml:space="preserve"> </w:t>
+      </w:r>
+      <w:r>
+        <w:rPr>
+          <w:bCs/>
+          <w:szCs w:val="18"/>
+        </w:rPr>
+        <w:t>and to generate new hypothesis in order to better uncover the real system</w:t>
       </w:r>
       <w:r>
         <w:rPr>
@@ -7341,7 +7515,7 @@
 </file>
 
 <file path=customXml/itemProps1.xml><?xml version="1.0" encoding="utf-8"?>
-<ds:datastoreItem xmlns:ds="http://schemas.openxmlformats.org/officeDocument/2006/customXml" ds:itemID="{B35FF553-F0DD-4754-8567-9DE9559834E0}">
+<ds:datastoreItem xmlns:ds="http://schemas.openxmlformats.org/officeDocument/2006/customXml" ds:itemID="{464A31B2-4099-4304-80C0-24473061BA80}">
   <ds:schemaRefs>
     <ds:schemaRef ds:uri="http://schemas.openxmlformats.org/officeDocument/2006/bibliography"/>
   </ds:schemaRefs>

</xml_diff>